<commit_message>
configuracion de redes modelo rip ok
</commit_message>
<xml_diff>
--- a/Laboratorios/Laboratorio 7/Parte I/Laboratorio No7a.docx
+++ b/Laboratorios/Laboratorio 7/Parte I/Laboratorio No7a.docx
@@ -6528,6 +6528,72 @@
       <w:pPr>
         <w:pStyle w:val="Prrafodelista"/>
         <w:numPr>
+          <w:ilvl w:val="2"/>
+          <w:numId w:val="2"/>
+        </w:numPr>
+        <w:tabs>
+          <w:tab w:val="left" w:pos="1568"/>
+          <w:tab w:val="left" w:pos="1569"/>
+        </w:tabs>
+        <w:spacing w:before="1"/>
+        <w:rPr>
+          <w:color w:val="00B050"/>
+          <w:sz w:val="20"/>
+        </w:rPr>
+      </w:pPr>
+      <w:r>
+        <w:rPr>
+          <w:color w:val="00B050"/>
+          <w:sz w:val="20"/>
+        </w:rPr>
+        <w:t>RIPv1:No soporta subredes ni CIDR. No incluye ningún mecanismo de autenticación de los mensajes. Su especificación está en el RFC 1058.</w:t>
+      </w:r>
+    </w:p>
+    <w:p>
+      <w:pPr>
+        <w:pStyle w:val="Prrafodelista"/>
+        <w:numPr>
+          <w:ilvl w:val="2"/>
+          <w:numId w:val="2"/>
+        </w:numPr>
+        <w:tabs>
+          <w:tab w:val="left" w:pos="1568"/>
+          <w:tab w:val="left" w:pos="1569"/>
+        </w:tabs>
+        <w:spacing w:before="1"/>
+        <w:rPr>
+          <w:color w:val="00B050"/>
+          <w:sz w:val="20"/>
+        </w:rPr>
+      </w:pPr>
+      <w:r>
+        <w:rPr>
+          <w:color w:val="00B050"/>
+          <w:sz w:val="20"/>
+        </w:rPr>
+        <w:t xml:space="preserve">RIPv2:Soporta subredes, </w:t>
+      </w:r>
+      <w:proofErr w:type="spellStart"/>
+      <w:r>
+        <w:rPr>
+          <w:color w:val="00B050"/>
+          <w:sz w:val="20"/>
+        </w:rPr>
+        <w:t>CIDRy</w:t>
+      </w:r>
+      <w:proofErr w:type="spellEnd"/>
+      <w:r>
+        <w:rPr>
+          <w:color w:val="00B050"/>
+          <w:sz w:val="20"/>
+        </w:rPr>
+        <w:t xml:space="preserve"> VLSM. Soporta autenticación utilizando uno de los siguientes mecanismos: no autentificación, autenticación mediante contraseña, autentificación con contraseña codificada mediante MD5. Su especificación está en el RFC 1723y RFC 2453.</w:t>
+      </w:r>
+    </w:p>
+    <w:p>
+      <w:pPr>
+        <w:pStyle w:val="Prrafodelista"/>
+        <w:numPr>
           <w:ilvl w:val="1"/>
           <w:numId w:val="2"/>
         </w:numPr>
@@ -6686,7 +6752,6 @@
           <w:sz w:val="20"/>
         </w:rPr>
       </w:pPr>
-      <w:proofErr w:type="gramStart"/>
       <w:r>
         <w:rPr>
           <w:sz w:val="20"/>
@@ -6719,7 +6784,12 @@
         </w:rPr>
         <w:t>debe</w:t>
       </w:r>
-      <w:proofErr w:type="gramEnd"/>
+      <w:r>
+        <w:rPr>
+          <w:sz w:val="20"/>
+        </w:rPr>
+        <w:t>n</w:t>
+      </w:r>
       <w:r>
         <w:rPr>
           <w:spacing w:val="-8"/>
@@ -8327,6 +8397,225 @@
       <w:pPr>
         <w:pStyle w:val="Prrafodelista"/>
         <w:numPr>
+          <w:ilvl w:val="2"/>
+          <w:numId w:val="2"/>
+        </w:numPr>
+        <w:tabs>
+          <w:tab w:val="left" w:pos="1568"/>
+          <w:tab w:val="left" w:pos="1569"/>
+        </w:tabs>
+        <w:spacing w:before="5" w:line="259" w:lineRule="auto"/>
+        <w:ind w:right="295"/>
+        <w:rPr>
+          <w:sz w:val="20"/>
+        </w:rPr>
+      </w:pPr>
+      <w:r>
+        <w:rPr>
+          <w:color w:val="00B050"/>
+          <w:sz w:val="20"/>
+        </w:rPr>
+        <w:t xml:space="preserve">Los computadores que están sobre la misma red, </w:t>
+      </w:r>
+      <w:r>
+        <w:rPr>
+          <w:color w:val="00B050"/>
+          <w:sz w:val="20"/>
+        </w:rPr>
+        <w:t>pueden</w:t>
+      </w:r>
+      <w:r>
+        <w:rPr>
+          <w:color w:val="00B050"/>
+          <w:sz w:val="20"/>
+        </w:rPr>
+        <w:t xml:space="preserve"> comunicarse correctamente, pero la comunicación entre redes esta limitada. El problema radica en que no le hemos dicho a cada router con que red puede comunicarse y </w:t>
+      </w:r>
+      <w:proofErr w:type="spellStart"/>
+      <w:r>
+        <w:rPr>
+          <w:color w:val="00B050"/>
+          <w:sz w:val="20"/>
+        </w:rPr>
+        <w:t>por que</w:t>
+      </w:r>
+      <w:proofErr w:type="spellEnd"/>
+      <w:r>
+        <w:rPr>
+          <w:color w:val="00B050"/>
+          <w:sz w:val="20"/>
+        </w:rPr>
+        <w:t xml:space="preserve"> </w:t>
+      </w:r>
+      <w:r>
+        <w:rPr>
+          <w:color w:val="00B050"/>
+          <w:sz w:val="20"/>
+        </w:rPr>
+        <w:t>interfaz</w:t>
+      </w:r>
+      <w:r>
+        <w:rPr>
+          <w:color w:val="00B050"/>
+          <w:sz w:val="20"/>
+        </w:rPr>
+        <w:t xml:space="preserve">. </w:t>
+      </w:r>
+      <w:r>
+        <w:rPr>
+          <w:color w:val="00B050"/>
+          <w:sz w:val="20"/>
+        </w:rPr>
+        <w:t>En otras palabras, las tablas de enrutamiento están vacías.</w:t>
+      </w:r>
+    </w:p>
+    <w:p>
+      <w:pPr>
+        <w:tabs>
+          <w:tab w:val="left" w:pos="1568"/>
+          <w:tab w:val="left" w:pos="1569"/>
+        </w:tabs>
+        <w:spacing w:before="5" w:line="259" w:lineRule="auto"/>
+        <w:ind w:right="295"/>
+        <w:rPr>
+          <w:sz w:val="20"/>
+        </w:rPr>
+      </w:pPr>
+    </w:p>
+    <w:p>
+      <w:pPr>
+        <w:tabs>
+          <w:tab w:val="left" w:pos="1568"/>
+          <w:tab w:val="left" w:pos="1569"/>
+        </w:tabs>
+        <w:spacing w:before="5" w:line="259" w:lineRule="auto"/>
+        <w:ind w:right="295"/>
+        <w:rPr>
+          <w:sz w:val="20"/>
+        </w:rPr>
+      </w:pPr>
+    </w:p>
+    <w:p>
+      <w:pPr>
+        <w:tabs>
+          <w:tab w:val="left" w:pos="1568"/>
+          <w:tab w:val="left" w:pos="1569"/>
+        </w:tabs>
+        <w:spacing w:before="5" w:line="259" w:lineRule="auto"/>
+        <w:ind w:right="295"/>
+        <w:rPr>
+          <w:sz w:val="20"/>
+        </w:rPr>
+      </w:pPr>
+    </w:p>
+    <w:p>
+      <w:pPr>
+        <w:tabs>
+          <w:tab w:val="left" w:pos="1568"/>
+          <w:tab w:val="left" w:pos="1569"/>
+        </w:tabs>
+        <w:spacing w:before="5" w:line="259" w:lineRule="auto"/>
+        <w:ind w:right="295"/>
+        <w:rPr>
+          <w:sz w:val="20"/>
+        </w:rPr>
+      </w:pPr>
+    </w:p>
+    <w:p>
+      <w:pPr>
+        <w:tabs>
+          <w:tab w:val="left" w:pos="1568"/>
+          <w:tab w:val="left" w:pos="1569"/>
+        </w:tabs>
+        <w:spacing w:before="5" w:line="259" w:lineRule="auto"/>
+        <w:ind w:right="295"/>
+        <w:rPr>
+          <w:sz w:val="20"/>
+        </w:rPr>
+      </w:pPr>
+    </w:p>
+    <w:p>
+      <w:pPr>
+        <w:tabs>
+          <w:tab w:val="left" w:pos="1568"/>
+          <w:tab w:val="left" w:pos="1569"/>
+        </w:tabs>
+        <w:spacing w:before="5" w:line="259" w:lineRule="auto"/>
+        <w:ind w:right="295"/>
+        <w:rPr>
+          <w:sz w:val="20"/>
+        </w:rPr>
+      </w:pPr>
+    </w:p>
+    <w:p>
+      <w:pPr>
+        <w:tabs>
+          <w:tab w:val="left" w:pos="1568"/>
+          <w:tab w:val="left" w:pos="1569"/>
+        </w:tabs>
+        <w:spacing w:before="5" w:line="259" w:lineRule="auto"/>
+        <w:ind w:right="295"/>
+        <w:rPr>
+          <w:sz w:val="20"/>
+        </w:rPr>
+      </w:pPr>
+    </w:p>
+    <w:p>
+      <w:pPr>
+        <w:tabs>
+          <w:tab w:val="left" w:pos="1568"/>
+          <w:tab w:val="left" w:pos="1569"/>
+        </w:tabs>
+        <w:spacing w:before="5" w:line="259" w:lineRule="auto"/>
+        <w:ind w:right="295"/>
+        <w:rPr>
+          <w:sz w:val="20"/>
+        </w:rPr>
+      </w:pPr>
+    </w:p>
+    <w:p>
+      <w:pPr>
+        <w:tabs>
+          <w:tab w:val="left" w:pos="1568"/>
+          <w:tab w:val="left" w:pos="1569"/>
+        </w:tabs>
+        <w:spacing w:before="5" w:line="259" w:lineRule="auto"/>
+        <w:ind w:right="295"/>
+        <w:rPr>
+          <w:sz w:val="20"/>
+        </w:rPr>
+      </w:pPr>
+    </w:p>
+    <w:p>
+      <w:pPr>
+        <w:tabs>
+          <w:tab w:val="left" w:pos="1568"/>
+          <w:tab w:val="left" w:pos="1569"/>
+        </w:tabs>
+        <w:spacing w:before="5" w:line="259" w:lineRule="auto"/>
+        <w:ind w:right="295"/>
+        <w:rPr>
+          <w:sz w:val="20"/>
+        </w:rPr>
+      </w:pPr>
+    </w:p>
+    <w:p>
+      <w:pPr>
+        <w:tabs>
+          <w:tab w:val="left" w:pos="1568"/>
+          <w:tab w:val="left" w:pos="1569"/>
+        </w:tabs>
+        <w:spacing w:before="5" w:line="259" w:lineRule="auto"/>
+        <w:ind w:right="295"/>
+        <w:rPr>
+          <w:sz w:val="20"/>
+        </w:rPr>
+      </w:pPr>
+    </w:p>
+    <w:p>
+      <w:pPr>
+        <w:pStyle w:val="Prrafodelista"/>
+        <w:numPr>
           <w:ilvl w:val="1"/>
           <w:numId w:val="2"/>
         </w:numPr>
@@ -8344,6 +8633,7 @@
         <w:rPr>
           <w:sz w:val="20"/>
         </w:rPr>
+        <w:lastRenderedPageBreak/>
         <w:t>Configura</w:t>
       </w:r>
       <w:r>
@@ -8532,23 +8822,7 @@
                       <w:rFonts w:ascii="Consolas"/>
                       <w:lang w:val="en-US"/>
                     </w:rPr>
-                    <w:t>Router0(config-</w:t>
-                  </w:r>
-                  <w:proofErr w:type="gramStart"/>
-                  <w:r>
-                    <w:rPr>
-                      <w:rFonts w:ascii="Consolas"/>
-                      <w:lang w:val="en-US"/>
-                    </w:rPr>
-                    <w:t>router)#</w:t>
-                  </w:r>
-                  <w:proofErr w:type="gramEnd"/>
-                  <w:r>
-                    <w:rPr>
-                      <w:rFonts w:ascii="Consolas"/>
-                      <w:lang w:val="en-US"/>
-                    </w:rPr>
-                    <w:t>version</w:t>
+                    <w:t>Router0(config-router)#version</w:t>
                   </w:r>
                   <w:r>
                     <w:rPr>
@@ -8581,23 +8855,7 @@
                       <w:rFonts w:ascii="Consolas"/>
                       <w:lang w:val="en-US"/>
                     </w:rPr>
-                    <w:t>Router0(config-</w:t>
-                  </w:r>
-                  <w:proofErr w:type="gramStart"/>
-                  <w:r>
-                    <w:rPr>
-                      <w:rFonts w:ascii="Consolas"/>
-                      <w:lang w:val="en-US"/>
-                    </w:rPr>
-                    <w:t>router)#</w:t>
-                  </w:r>
-                  <w:proofErr w:type="gramEnd"/>
-                  <w:r>
-                    <w:rPr>
-                      <w:rFonts w:ascii="Consolas"/>
-                      <w:lang w:val="en-US"/>
-                    </w:rPr>
-                    <w:t>network ID_RED_Fa0/0</w:t>
+                    <w:t>Router0(config-router)#network ID_RED_Fa0/0</w:t>
                   </w:r>
                   <w:r>
                     <w:rPr>
@@ -8889,6 +9147,45 @@
     </w:p>
     <w:p>
       <w:pPr>
+        <w:pStyle w:val="Prrafodelista"/>
+        <w:numPr>
+          <w:ilvl w:val="2"/>
+          <w:numId w:val="2"/>
+        </w:numPr>
+        <w:tabs>
+          <w:tab w:val="left" w:pos="1568"/>
+          <w:tab w:val="left" w:pos="1569"/>
+        </w:tabs>
+        <w:spacing w:line="214" w:lineRule="exact"/>
+        <w:rPr>
+          <w:color w:val="00B050"/>
+          <w:sz w:val="20"/>
+        </w:rPr>
+      </w:pPr>
+      <w:r>
+        <w:rPr>
+          <w:color w:val="00B050"/>
+          <w:sz w:val="20"/>
+        </w:rPr>
+        <w:t>Con este comando le decimos al router que no resuma o combine las rutas que tiene. Esto</w:t>
+      </w:r>
+      <w:r>
+        <w:rPr>
+          <w:color w:val="00B050"/>
+          <w:sz w:val="20"/>
+        </w:rPr>
+        <w:t xml:space="preserve"> </w:t>
+      </w:r>
+      <w:r>
+        <w:rPr>
+          <w:color w:val="00B050"/>
+          <w:sz w:val="20"/>
+        </w:rPr>
+        <w:t>nos ayuda mucho cuando no tenemos redes contiguas</w:t>
+      </w:r>
+    </w:p>
+    <w:p>
+      <w:pPr>
         <w:pStyle w:val="Textoindependiente"/>
         <w:ind w:left="0"/>
       </w:pPr>
@@ -9139,7 +9436,6 @@
         </w:rPr>
         <w:t xml:space="preserve"> </w:t>
       </w:r>
-      <w:proofErr w:type="gramStart"/>
       <w:r>
         <w:rPr>
           <w:sz w:val="20"/>
@@ -9185,7 +9481,6 @@
         </w:rPr>
         <w:t>campos?</w:t>
       </w:r>
-      <w:proofErr w:type="gramEnd"/>
       <w:r>
         <w:rPr>
           <w:spacing w:val="-57"/>
@@ -11374,6 +11669,7 @@
     <w:lsdException w:name="HTML Sample" w:semiHidden="1" w:unhideWhenUsed="1"/>
     <w:lsdException w:name="HTML Typewriter" w:semiHidden="1" w:unhideWhenUsed="1"/>
     <w:lsdException w:name="HTML Variable" w:semiHidden="1" w:unhideWhenUsed="1"/>
+    <w:lsdException w:name="Normal Table" w:semiHidden="1" w:unhideWhenUsed="1"/>
     <w:lsdException w:name="annotation subject" w:semiHidden="1" w:unhideWhenUsed="1"/>
     <w:lsdException w:name="No List" w:semiHidden="1" w:unhideWhenUsed="1"/>
     <w:lsdException w:name="Outline List 1" w:semiHidden="1" w:unhideWhenUsed="1"/>
@@ -11416,8 +11712,11 @@
     <w:lsdException w:name="Table Contemporary" w:semiHidden="1" w:unhideWhenUsed="1"/>
     <w:lsdException w:name="Table Elegant" w:semiHidden="1" w:unhideWhenUsed="1"/>
     <w:lsdException w:name="Table Professional" w:semiHidden="1" w:unhideWhenUsed="1"/>
+    <w:lsdException w:name="Table Subtle 1" w:semiHidden="1" w:unhideWhenUsed="1"/>
     <w:lsdException w:name="Table Subtle 2" w:semiHidden="1" w:unhideWhenUsed="1"/>
     <w:lsdException w:name="Table Web 1" w:semiHidden="1" w:unhideWhenUsed="1"/>
+    <w:lsdException w:name="Table Web 2" w:semiHidden="1" w:unhideWhenUsed="1"/>
+    <w:lsdException w:name="Table Web 3" w:semiHidden="1" w:unhideWhenUsed="1"/>
     <w:lsdException w:name="Balloon Text" w:semiHidden="1" w:unhideWhenUsed="1"/>
     <w:lsdException w:name="Table Grid" w:uiPriority="39"/>
     <w:lsdException w:name="Table Theme" w:semiHidden="1" w:unhideWhenUsed="1"/>

</xml_diff>

<commit_message>
Rip POSSO falta WAN
</commit_message>
<xml_diff>
--- a/Laboratorios/Laboratorio 7/Parte I/Laboratorio No7a.docx
+++ b/Laboratorios/Laboratorio 7/Parte I/Laboratorio No7a.docx
@@ -527,6 +527,10 @@
     <w:sdt>
       <w:sdtPr>
         <w:rPr>
+          <w:rFonts w:ascii="Trebuchet MS" w:eastAsia="Trebuchet MS" w:hAnsi="Trebuchet MS" w:cs="Trebuchet MS"/>
+          <w:color w:val="auto"/>
+          <w:sz w:val="22"/>
+          <w:szCs w:val="22"/>
           <w:lang w:val="es-ES"/>
         </w:rPr>
         <w:id w:val="-2042044300"/>
@@ -537,12 +541,8 @@
       </w:sdtPr>
       <w:sdtEndPr>
         <w:rPr>
-          <w:rFonts w:ascii="Trebuchet MS" w:eastAsia="Trebuchet MS" w:hAnsi="Trebuchet MS" w:cs="Trebuchet MS"/>
           <w:b/>
           <w:bCs/>
-          <w:color w:val="auto"/>
-          <w:sz w:val="22"/>
-          <w:szCs w:val="22"/>
         </w:rPr>
       </w:sdtEndPr>
       <w:sdtContent>
@@ -3477,7 +3477,6 @@
         </w:rPr>
       </w:pPr>
       <w:bookmarkStart w:id="5" w:name="_Toc70319953"/>
-      <w:bookmarkStart w:id="6" w:name="_GoBack"/>
       <w:r>
         <w:rPr>
           <w:color w:val="92D050"/>
@@ -3552,7 +3551,6 @@
       </w:r>
       <w:bookmarkEnd w:id="5"/>
     </w:p>
-    <w:bookmarkEnd w:id="6"/>
     <w:p>
       <w:pPr>
         <w:tabs>
@@ -3646,7 +3644,19 @@
         <w:rPr>
           <w:sz w:val="20"/>
         </w:rPr>
-        <w:t>o 89.96.140.0/19 (</w:t>
+        <w:t xml:space="preserve">o </w:t>
+      </w:r>
+      <w:r>
+        <w:rPr>
+          <w:sz w:val="20"/>
+        </w:rPr>
+        <w:t>1</w:t>
+      </w:r>
+      <w:r>
+        <w:rPr>
+          <w:sz w:val="20"/>
+        </w:rPr>
+        <w:t>89.96.140.0/19 (</w:t>
       </w:r>
       <w:r>
         <w:rPr>
@@ -4310,31 +4320,7 @@
               <w:rPr>
                 <w:sz w:val="20"/>
               </w:rPr>
-              <w:t>Norte</w:t>
-            </w:r>
-            <w:r>
-              <w:rPr>
-                <w:sz w:val="20"/>
-              </w:rPr>
-              <w:t>&lt;</w:t>
-            </w:r>
-            <w:r>
-              <w:rPr>
-                <w:sz w:val="20"/>
-              </w:rPr>
-              <w:t>-</w:t>
-            </w:r>
-            <w:r>
-              <w:rPr>
-                <w:sz w:val="20"/>
-              </w:rPr>
-              <w:t>&gt;</w:t>
-            </w:r>
-            <w:r>
-              <w:rPr>
-                <w:sz w:val="20"/>
-              </w:rPr>
-              <w:t>Oriente</w:t>
+              <w:t>Norte&lt;-&gt;Oriente</w:t>
             </w:r>
           </w:p>
         </w:tc>
@@ -4354,7 +4340,13 @@
               <w:rPr>
                 <w:sz w:val="20"/>
               </w:rPr>
-              <w:t>10.2.65.90.0</w:t>
+              <w:t>10</w:t>
+            </w:r>
+            <w:r>
+              <w:rPr>
+                <w:sz w:val="20"/>
+              </w:rPr>
+              <w:t>.65.90.0</w:t>
             </w:r>
           </w:p>
         </w:tc>
@@ -4456,7 +4448,13 @@
               <w:rPr>
                 <w:sz w:val="20"/>
               </w:rPr>
-              <w:t>10.2.65.90.4</w:t>
+              <w:t>10</w:t>
+            </w:r>
+            <w:r>
+              <w:rPr>
+                <w:sz w:val="20"/>
+              </w:rPr>
+              <w:t>.65.90.4</w:t>
             </w:r>
           </w:p>
         </w:tc>
@@ -4488,6 +4486,117 @@
             <w:pPr>
               <w:spacing w:line="259" w:lineRule="auto"/>
               <w:cnfStyle w:val="000000000000" w:firstRow="0" w:lastRow="0" w:firstColumn="0" w:lastColumn="0" w:oddVBand="0" w:evenVBand="0" w:oddHBand="0" w:evenHBand="0" w:firstRowFirstColumn="0" w:firstRowLastColumn="0" w:lastRowFirstColumn="0" w:lastRowLastColumn="0"/>
+              <w:rPr>
+                <w:sz w:val="20"/>
+              </w:rPr>
+            </w:pPr>
+            <w:r>
+              <w:rPr>
+                <w:sz w:val="20"/>
+              </w:rPr>
+              <w:t>2</w:t>
+            </w:r>
+          </w:p>
+        </w:tc>
+      </w:tr>
+      <w:tr>
+        <w:trPr>
+          <w:cnfStyle w:val="000000100000" w:firstRow="0" w:lastRow="0" w:firstColumn="0" w:lastColumn="0" w:oddVBand="0" w:evenVBand="0" w:oddHBand="1" w:evenHBand="0" w:firstRowFirstColumn="0" w:firstRowLastColumn="0" w:lastRowFirstColumn="0" w:lastRowLastColumn="0"/>
+        </w:trPr>
+        <w:tc>
+          <w:tcPr>
+            <w:cnfStyle w:val="001000000000" w:firstRow="0" w:lastRow="0" w:firstColumn="1" w:lastColumn="0" w:oddVBand="0" w:evenVBand="0" w:oddHBand="0" w:evenHBand="0" w:firstRowFirstColumn="0" w:firstRowLastColumn="0" w:lastRowFirstColumn="0" w:lastRowLastColumn="0"/>
+            <w:tcW w:w="722" w:type="dxa"/>
+          </w:tcPr>
+          <w:p>
+            <w:pPr>
+              <w:spacing w:line="259" w:lineRule="auto"/>
+              <w:rPr>
+                <w:sz w:val="20"/>
+              </w:rPr>
+            </w:pPr>
+            <w:r>
+              <w:rPr>
+                <w:sz w:val="20"/>
+              </w:rPr>
+              <w:t>WAN</w:t>
+            </w:r>
+          </w:p>
+        </w:tc>
+        <w:tc>
+          <w:tcPr>
+            <w:tcW w:w="2228" w:type="dxa"/>
+          </w:tcPr>
+          <w:p>
+            <w:pPr>
+              <w:spacing w:line="259" w:lineRule="auto"/>
+              <w:cnfStyle w:val="000000100000" w:firstRow="0" w:lastRow="0" w:firstColumn="0" w:lastColumn="0" w:oddVBand="0" w:evenVBand="0" w:oddHBand="1" w:evenHBand="0" w:firstRowFirstColumn="0" w:firstRowLastColumn="0" w:lastRowFirstColumn="0" w:lastRowLastColumn="0"/>
+              <w:rPr>
+                <w:sz w:val="20"/>
+              </w:rPr>
+            </w:pPr>
+            <w:r>
+              <w:rPr>
+                <w:sz w:val="20"/>
+              </w:rPr>
+              <w:t>Cepeda&lt;-&gt;Posso</w:t>
+            </w:r>
+          </w:p>
+        </w:tc>
+        <w:tc>
+          <w:tcPr>
+            <w:tcW w:w="2892" w:type="dxa"/>
+          </w:tcPr>
+          <w:p>
+            <w:pPr>
+              <w:spacing w:line="259" w:lineRule="auto"/>
+              <w:cnfStyle w:val="000000100000" w:firstRow="0" w:lastRow="0" w:firstColumn="0" w:lastColumn="0" w:oddVBand="0" w:evenVBand="0" w:oddHBand="1" w:evenHBand="0" w:firstRowFirstColumn="0" w:firstRowLastColumn="0" w:lastRowFirstColumn="0" w:lastRowLastColumn="0"/>
+              <w:rPr>
+                <w:sz w:val="20"/>
+              </w:rPr>
+            </w:pPr>
+            <w:r>
+              <w:rPr>
+                <w:sz w:val="20"/>
+              </w:rPr>
+              <w:t>10</w:t>
+            </w:r>
+            <w:r>
+              <w:rPr>
+                <w:sz w:val="20"/>
+              </w:rPr>
+              <w:t>.65.90.12</w:t>
+            </w:r>
+          </w:p>
+        </w:tc>
+        <w:tc>
+          <w:tcPr>
+            <w:tcW w:w="2371" w:type="dxa"/>
+          </w:tcPr>
+          <w:p>
+            <w:pPr>
+              <w:spacing w:line="259" w:lineRule="auto"/>
+              <w:cnfStyle w:val="000000100000" w:firstRow="0" w:lastRow="0" w:firstColumn="0" w:lastColumn="0" w:oddVBand="0" w:evenVBand="0" w:oddHBand="1" w:evenHBand="0" w:firstRowFirstColumn="0" w:firstRowLastColumn="0" w:lastRowFirstColumn="0" w:lastRowLastColumn="0"/>
+              <w:rPr>
+                <w:sz w:val="20"/>
+              </w:rPr>
+            </w:pPr>
+            <w:r>
+              <w:rPr>
+                <w:sz w:val="20"/>
+              </w:rPr>
+              <w:t>/30</w:t>
+            </w:r>
+          </w:p>
+        </w:tc>
+        <w:tc>
+          <w:tcPr>
+            <w:tcW w:w="1723" w:type="dxa"/>
+          </w:tcPr>
+          <w:p>
+            <w:pPr>
+              <w:spacing w:line="259" w:lineRule="auto"/>
+              <w:cnfStyle w:val="000000100000" w:firstRow="0" w:lastRow="0" w:firstColumn="0" w:lastColumn="0" w:oddVBand="0" w:evenVBand="0" w:oddHBand="1" w:evenHBand="0" w:firstRowFirstColumn="0" w:firstRowLastColumn="0" w:lastRowFirstColumn="0" w:lastRowLastColumn="0"/>
               <w:rPr>
                 <w:sz w:val="20"/>
               </w:rPr>
@@ -4693,13 +4802,7 @@
         <w:ind w:left="1208"/>
       </w:pPr>
       <w:r>
-        <w:t>En ella, damos nombre del dispositivo, el banner, información de la clave al acceso a</w:t>
-      </w:r>
-      <w:r>
-        <w:t xml:space="preserve"> consola: AccesoC y el de</w:t>
-      </w:r>
-      <w:r>
-        <w:t xml:space="preserve"> acceso remoto (telnet): AccesoT y por ultimo Bloqueamos</w:t>
+        <w:t>En ella, damos nombre del dispositivo, el banner, información de la clave al acceso a consola: AccesoC y el de acceso remoto (telnet): AccesoT y por ultimo Bloqueamos</w:t>
       </w:r>
       <w:r>
         <w:t xml:space="preserve"> la búsqueda de comandos en servidor</w:t>
@@ -6193,7 +6296,7 @@
         </w:tabs>
         <w:ind w:hanging="361"/>
       </w:pPr>
-      <w:bookmarkStart w:id="7" w:name="_Toc70319954"/>
+      <w:bookmarkStart w:id="6" w:name="_Toc70319954"/>
       <w:r>
         <w:rPr>
           <w:color w:val="90C225"/>
@@ -6273,7 +6376,7 @@
         </w:rPr>
         <w:t>2</w:t>
       </w:r>
-      <w:bookmarkEnd w:id="7"/>
+      <w:bookmarkEnd w:id="6"/>
     </w:p>
     <w:p>
       <w:pPr>
@@ -6637,8 +6740,16 @@
       <w:r>
         <w:rPr>
           <w:sz w:val="20"/>
-        </w:rPr>
-        <w:t>142.72.0.0/114</w:t>
+          <w:highlight w:val="yellow"/>
+        </w:rPr>
+        <w:t>142.72.0.0/</w:t>
+      </w:r>
+      <w:r>
+        <w:rPr>
+          <w:sz w:val="20"/>
+          <w:highlight w:val="yellow"/>
+        </w:rPr>
+        <w:t>14</w:t>
       </w:r>
       <w:r>
         <w:rPr>
@@ -7217,12 +7328,14 @@
                 <w:sz w:val="18"/>
               </w:rPr>
             </w:pPr>
+            <w:bookmarkStart w:id="7" w:name="_GoBack"/>
             <w:r>
               <w:rPr>
                 <w:sz w:val="18"/>
               </w:rPr>
               <w:t>630</w:t>
             </w:r>
+            <w:bookmarkEnd w:id="7"/>
           </w:p>
         </w:tc>
       </w:tr>
@@ -7879,6 +7992,17 @@
       <w:proofErr w:type="spellEnd"/>
       <w:r>
         <w:t>).</w:t>
+      </w:r>
+    </w:p>
+    <w:p/>
+    <w:p>
+      <w:pPr>
+        <w:pStyle w:val="Textoindependiente"/>
+        <w:spacing w:before="9" w:line="256" w:lineRule="auto"/>
+        <w:ind w:left="0" w:right="200"/>
+      </w:pPr>
+      <w:r>
+        <w:tab/>
       </w:r>
     </w:p>
     <w:p>
@@ -8629,6 +8753,7 @@
                 </w:p>
               </w:txbxContent>
             </v:textbox>
+            <w10:wrap type="none"/>
             <w10:anchorlock/>
           </v:shape>
         </w:pict>
@@ -12112,7 +12237,7 @@
 </file>
 
 <file path=customXml/itemProps1.xml><?xml version="1.0" encoding="utf-8"?>
-<ds:datastoreItem xmlns:ds="http://schemas.openxmlformats.org/officeDocument/2006/customXml" ds:itemID="{D1A1F65E-A53E-4F8F-BCD4-983FDF1FBCE5}">
+<ds:datastoreItem xmlns:ds="http://schemas.openxmlformats.org/officeDocument/2006/customXml" ds:itemID="{0CDE1066-C7A8-4AA0-A790-30F9E6F18ED3}">
   <ds:schemaRefs>
     <ds:schemaRef ds:uri="http://schemas.openxmlformats.org/officeDocument/2006/bibliography"/>
   </ds:schemaRefs>

</xml_diff>

<commit_message>
Modelo RIP cepeda OK
</commit_message>
<xml_diff>
--- a/Laboratorios/Laboratorio 7/Parte I/Laboratorio No7a.docx
+++ b/Laboratorios/Laboratorio 7/Parte I/Laboratorio No7a.docx
@@ -8383,41 +8383,75 @@
         <w:pStyle w:val="Textoindependiente"/>
         <w:spacing w:before="9" w:line="256" w:lineRule="auto"/>
         <w:ind w:left="0" w:right="200"/>
+      </w:pPr>
+      <w:r>
+        <w:tab/>
+      </w:r>
+      <w:r>
+        <w:tab/>
+      </w:r>
+      <w:r>
         <w:rPr>
           <w:color w:val="00B050"/>
         </w:rPr>
-      </w:pPr>
-      <w:r>
-        <w:tab/>
-      </w:r>
-      <w:r>
-        <w:tab/>
-      </w:r>
-      <w:r>
-        <w:rPr>
-          <w:color w:val="00B050"/>
-        </w:rPr>
         <w:t xml:space="preserve">Para la red: </w:t>
       </w:r>
       <w:r>
-        <w:t>142.72.0.0/1</w:t>
-      </w:r>
-      <w:r>
-        <w:t>4</w:t>
+        <w:t>89.254.0.0/17</w:t>
       </w:r>
     </w:p>
     <w:p>
       <w:pPr>
         <w:pStyle w:val="Textoindependiente"/>
         <w:spacing w:before="9" w:line="256" w:lineRule="auto"/>
-        <w:ind w:left="1556" w:right="200"/>
-      </w:pPr>
+        <w:ind w:left="0" w:right="200"/>
+        <w:rPr>
+          <w:color w:val="00B050"/>
+        </w:rPr>
+      </w:pPr>
+      <w:r>
+        <w:drawing>
+          <wp:inline distT="0" distB="0" distL="0" distR="0" wp14:anchorId="5FDE4550" wp14:editId="2F82C3DA">
+            <wp:extent cx="6172200" cy="2388235"/>
+            <wp:effectExtent l="0" t="0" r="0" b="0"/>
+            <wp:docPr id="17" name="Imagen 17"/>
+            <wp:cNvGraphicFramePr>
+              <a:graphicFrameLocks xmlns:a="http://schemas.openxmlformats.org/drawingml/2006/main" noChangeAspect="1"/>
+            </wp:cNvGraphicFramePr>
+            <a:graphic xmlns:a="http://schemas.openxmlformats.org/drawingml/2006/main">
+              <a:graphicData uri="http://schemas.openxmlformats.org/drawingml/2006/picture">
+                <pic:pic xmlns:pic="http://schemas.openxmlformats.org/drawingml/2006/picture">
+                  <pic:nvPicPr>
+                    <pic:cNvPr id="1" name=""/>
+                    <pic:cNvPicPr/>
+                  </pic:nvPicPr>
+                  <pic:blipFill>
+                    <a:blip r:embed="rId22"/>
+                    <a:stretch>
+                      <a:fillRect/>
+                    </a:stretch>
+                  </pic:blipFill>
+                  <pic:spPr>
+                    <a:xfrm>
+                      <a:off x="0" y="0"/>
+                      <a:ext cx="6172200" cy="2388235"/>
+                    </a:xfrm>
+                    <a:prstGeom prst="rect">
+                      <a:avLst/>
+                    </a:prstGeom>
+                  </pic:spPr>
+                </pic:pic>
+              </a:graphicData>
+            </a:graphic>
+          </wp:inline>
+        </w:drawing>
+      </w:r>
     </w:p>
     <w:p>
       <w:pPr>
         <w:pStyle w:val="Textoindependiente"/>
         <w:spacing w:before="9" w:line="256" w:lineRule="auto"/>
-        <w:ind w:left="1556" w:right="200"/>
+        <w:ind w:left="0" w:right="200"/>
         <w:rPr>
           <w:color w:val="00B050"/>
         </w:rPr>
@@ -10183,6 +10217,90 @@
       <w:pPr>
         <w:pStyle w:val="Prrafodelista"/>
         <w:numPr>
+          <w:ilvl w:val="2"/>
+          <w:numId w:val="2"/>
+        </w:numPr>
+        <w:tabs>
+          <w:tab w:val="left" w:pos="1568"/>
+          <w:tab w:val="left" w:pos="1569"/>
+        </w:tabs>
+        <w:spacing w:before="26" w:line="259" w:lineRule="auto"/>
+        <w:ind w:right="296"/>
+        <w:rPr>
+          <w:color w:val="00B050"/>
+          <w:sz w:val="20"/>
+        </w:rPr>
+      </w:pPr>
+      <w:r>
+        <w:rPr>
+          <w:color w:val="00B050"/>
+          <w:sz w:val="20"/>
+        </w:rPr>
+        <w:t>PC0 a PC15</w:t>
+      </w:r>
+    </w:p>
+    <w:p>
+      <w:pPr>
+        <w:pStyle w:val="Prrafodelista"/>
+        <w:numPr>
+          <w:ilvl w:val="2"/>
+          <w:numId w:val="2"/>
+        </w:numPr>
+        <w:tabs>
+          <w:tab w:val="left" w:pos="1568"/>
+          <w:tab w:val="left" w:pos="1569"/>
+        </w:tabs>
+        <w:spacing w:before="26" w:line="259" w:lineRule="auto"/>
+        <w:ind w:right="296"/>
+        <w:rPr>
+          <w:sz w:val="20"/>
+        </w:rPr>
+      </w:pPr>
+      <w:r>
+        <w:rPr>
+          <w:noProof/>
+        </w:rPr>
+        <w:drawing>
+          <wp:inline distT="0" distB="0" distL="0" distR="0" wp14:anchorId="3F37D37E" wp14:editId="5BB94D08">
+            <wp:extent cx="4219575" cy="1514475"/>
+            <wp:effectExtent l="0" t="0" r="9525" b="9525"/>
+            <wp:docPr id="18" name="Imagen 18"/>
+            <wp:cNvGraphicFramePr>
+              <a:graphicFrameLocks xmlns:a="http://schemas.openxmlformats.org/drawingml/2006/main" noChangeAspect="1"/>
+            </wp:cNvGraphicFramePr>
+            <a:graphic xmlns:a="http://schemas.openxmlformats.org/drawingml/2006/main">
+              <a:graphicData uri="http://schemas.openxmlformats.org/drawingml/2006/picture">
+                <pic:pic xmlns:pic="http://schemas.openxmlformats.org/drawingml/2006/picture">
+                  <pic:nvPicPr>
+                    <pic:cNvPr id="1" name=""/>
+                    <pic:cNvPicPr/>
+                  </pic:nvPicPr>
+                  <pic:blipFill>
+                    <a:blip r:embed="rId23"/>
+                    <a:stretch>
+                      <a:fillRect/>
+                    </a:stretch>
+                  </pic:blipFill>
+                  <pic:spPr>
+                    <a:xfrm>
+                      <a:off x="0" y="0"/>
+                      <a:ext cx="4219575" cy="1514475"/>
+                    </a:xfrm>
+                    <a:prstGeom prst="rect">
+                      <a:avLst/>
+                    </a:prstGeom>
+                  </pic:spPr>
+                </pic:pic>
+              </a:graphicData>
+            </a:graphic>
+          </wp:inline>
+        </w:drawing>
+      </w:r>
+    </w:p>
+    <w:p>
+      <w:pPr>
+        <w:pStyle w:val="Prrafodelista"/>
+        <w:numPr>
           <w:ilvl w:val="1"/>
           <w:numId w:val="2"/>
         </w:numPr>
@@ -10797,6 +10915,30 @@
         <w:pStyle w:val="Prrafodelista"/>
         <w:numPr>
           <w:ilvl w:val="1"/>
+          <w:numId w:val="1"/>
+        </w:numPr>
+        <w:tabs>
+          <w:tab w:val="left" w:pos="1993"/>
+          <w:tab w:val="left" w:pos="1994"/>
+        </w:tabs>
+        <w:spacing w:before="8"/>
+        <w:rPr>
+          <w:color w:val="00B050"/>
+          <w:sz w:val="20"/>
+        </w:rPr>
+      </w:pPr>
+      <w:r>
+        <w:rPr>
+          <w:color w:val="00B050"/>
+        </w:rPr>
+        <w:t>Si, ya que todos tienen las tablas de enrutamiento llenas son capaces de tomar un camino alterno en caso de no tener el que se desactivo</w:t>
+      </w:r>
+    </w:p>
+    <w:p>
+      <w:pPr>
+        <w:pStyle w:val="Prrafodelista"/>
+        <w:numPr>
+          <w:ilvl w:val="1"/>
           <w:numId w:val="2"/>
         </w:numPr>
         <w:tabs>
@@ -11504,7 +11646,7 @@
       <w:proofErr w:type="spellEnd"/>
     </w:p>
     <w:p>
-      <w:hyperlink r:id="rId22" w:history="1">
+      <w:hyperlink r:id="rId24" w:history="1">
         <w:r>
           <w:rPr>
             <w:rStyle w:val="Hipervnculo"/>
@@ -11514,7 +11656,7 @@
       </w:hyperlink>
     </w:p>
     <w:p>
-      <w:hyperlink r:id="rId23" w:history="1">
+      <w:hyperlink r:id="rId25" w:history="1">
         <w:r>
           <w:rPr>
             <w:rStyle w:val="Hipervnculo"/>
@@ -11524,7 +11666,7 @@
       </w:hyperlink>
     </w:p>
     <w:p>
-      <w:hyperlink r:id="rId24" w:history="1">
+      <w:hyperlink r:id="rId26" w:history="1">
         <w:r>
           <w:rPr>
             <w:rStyle w:val="Hipervnculo"/>

</xml_diff>